<commit_message>
Otra actualizacion al informe
</commit_message>
<xml_diff>
--- a/laboratorios/lab05/Informe/Informe lab05 - anietog1, ditrefftzr.docx
+++ b/laboratorios/lab05/Informe/Informe lab05 - anietog1, ditrefftzr.docx
@@ -334,83 +334,81 @@
         </w:rPr>
         <w:t>¿</w:t>
       </w:r>
+      <w:r>
+        <w:rPr>
+          <w:b/>
+          <w:bCs/>
+          <w:szCs w:val="24"/>
+        </w:rPr>
+        <w:t>Se puede implementar más eficientemente un árbol genealógico para que la</w:t>
+      </w:r>
+      <w:r>
+        <w:rPr>
+          <w:b/>
+          <w:bCs/>
+          <w:szCs w:val="24"/>
+        </w:rPr>
+        <w:t xml:space="preserve"> </w:t>
+      </w:r>
+      <w:r>
+        <w:rPr>
+          <w:b/>
+          <w:bCs/>
+          <w:szCs w:val="24"/>
+        </w:rPr>
+        <w:t>búsqueda e inserción se puedan hacer en tie</w:t>
+      </w:r>
+      <w:r>
+        <w:rPr>
+          <w:b/>
+          <w:bCs/>
+          <w:szCs w:val="24"/>
+        </w:rPr>
+        <w:t>mpo logarítmico?</w:t>
+      </w:r>
+    </w:p>
+    <w:p>
+      <w:pPr>
+        <w:pStyle w:val="Prrafodelista"/>
+        <w:rPr>
+          <w:b/>
+          <w:bCs/>
+          <w:szCs w:val="24"/>
+        </w:rPr>
+      </w:pPr>
+    </w:p>
+    <w:p>
+      <w:pPr>
+        <w:ind w:left="360"/>
+        <w:jc w:val="both"/>
+        <w:rPr>
+          <w:bCs/>
+          <w:szCs w:val="24"/>
+        </w:rPr>
+      </w:pPr>
+      <w:r>
+        <w:rPr>
+          <w:bCs/>
+          <w:szCs w:val="24"/>
+        </w:rPr>
+        <w:t>No, un árbol genealógico no obedece a ningún orden determinado, que es lo que se requeriría para poder realizar operaciones logarítmicas, con operaciones similares a la búsqueda binaria. Sin embargo, algunas informaciones extra para las búsqued</w:t>
+      </w:r>
+      <w:r>
+        <w:rPr>
+          <w:bCs/>
+          <w:szCs w:val="24"/>
+        </w:rPr>
+        <w:t xml:space="preserve">as podrían hacerlas más rápidas, por </w:t>
+      </w:r>
+      <w:r>
+        <w:rPr>
+          <w:bCs/>
+          <w:szCs w:val="24"/>
+        </w:rPr>
+        <w:t>ejemplo,</w:t>
+      </w:r>
       <w:bookmarkStart w:id="0" w:name="_GoBack"/>
       <w:bookmarkEnd w:id="0"/>
-      <w:r>
-        <w:rPr>
-          <w:b/>
-          <w:bCs/>
-          <w:szCs w:val="24"/>
-        </w:rPr>
-        <w:t>Se puede implementar más eficientemente un árbol genealógico para que la</w:t>
-      </w:r>
-      <w:r>
-        <w:rPr>
-          <w:b/>
-          <w:bCs/>
-          <w:szCs w:val="24"/>
-        </w:rPr>
-        <w:t xml:space="preserve"> </w:t>
-      </w:r>
-      <w:r>
-        <w:rPr>
-          <w:b/>
-          <w:bCs/>
-          <w:szCs w:val="24"/>
-        </w:rPr>
-        <w:t>búsqueda e inserción se puedan hacer en tie</w:t>
-      </w:r>
-      <w:r>
-        <w:rPr>
-          <w:b/>
-          <w:bCs/>
-          <w:szCs w:val="24"/>
-        </w:rPr>
-        <w:t>mpo logarítmico?</w:t>
-      </w:r>
-    </w:p>
-    <w:p>
-      <w:pPr>
-        <w:pStyle w:val="Prrafodelista"/>
-        <w:rPr>
-          <w:b/>
-          <w:bCs/>
-          <w:szCs w:val="24"/>
-        </w:rPr>
-      </w:pPr>
-    </w:p>
-    <w:p>
-      <w:pPr>
-        <w:ind w:left="360"/>
-        <w:jc w:val="both"/>
-        <w:rPr>
-          <w:bCs/>
-          <w:szCs w:val="24"/>
-        </w:rPr>
-      </w:pPr>
-      <w:r>
-        <w:rPr>
-          <w:bCs/>
-          <w:szCs w:val="24"/>
-        </w:rPr>
-        <w:t>No, un árbol genealógico no obedece a ningún orden determinado, que es lo que se requeriría para poder realizar operaciones logarítmicas, con operaciones similares a la búsqueda binaria. Sin embargo, algunas informaciones extra para las búsqued</w:t>
-      </w:r>
-      <w:r>
-        <w:rPr>
-          <w:bCs/>
-          <w:szCs w:val="24"/>
-        </w:rPr>
-        <w:t xml:space="preserve">as podrían hacerlas más rápidas, por </w:t>
-      </w:r>
-      <w:proofErr w:type="gramStart"/>
-      <w:r>
-        <w:rPr>
-          <w:bCs/>
-          <w:szCs w:val="24"/>
-        </w:rPr>
-        <w:t>ejemplo</w:t>
-      </w:r>
-      <w:proofErr w:type="gramEnd"/>
       <w:r>
         <w:rPr>
           <w:bCs/>

</xml_diff>